<commit_message>
docs: Add Mode OFFLINE section to GUIDE_RAG.docx
- Add new section 15 "Mode OFFLINE (v2.1)" to Word document
- Include hardware prerequisites, models used, performance
- Add activation steps and pre-load output example
- Include model download instructions and limitations
- Add update script for future documentation updates
</commit_message>
<xml_diff>
--- a/docs/GUIDE_RAG.docx
+++ b/docs/GUIDE_RAG.docx
@@ -14924,6 +14924,839 @@
         <w:br/>
         <w:t xml:space="preserve">    └─────────────────┘   └─────────────────┘   └─────────────────┘</w:t>
         <w:br/>
+      </w:r>
+    </w:p>
+    <w:p>
+      <w:r>
+        <w:br w:type="page"/>
+      </w:r>
+    </w:p>
+    <w:p>
+      <w:pPr>
+        <w:pStyle w:val="Titre1"/>
+      </w:pPr>
+      <w:r>
+        <w:t>15. Mode OFFLINE (v2.1)</w:t>
+      </w:r>
+    </w:p>
+    <w:p>
+      <w:r>
+        <w:rPr>
+          <w:b w:val="0"/>
+        </w:rPr>
+        <w:t>Le mode offline permet d'utiliser le systeme RAG sans connexion internet,</w:t>
+        <w:br/>
+        <w:t>en utilisant des modeles IA locaux sur GPU NVIDIA. Cette fonctionnalite est ideale pour</w:t>
+        <w:br/>
+        <w:t>les environnements deconnectes ou les situations ou la latence reseau est critique.</w:t>
+      </w:r>
+    </w:p>
+    <w:p/>
+    <w:p>
+      <w:pPr>
+        <w:pStyle w:val="Titre2"/>
+      </w:pPr>
+      <w:r>
+        <w:t>15.1 Prerequisites materiel</w:t>
+      </w:r>
+    </w:p>
+    <w:tbl>
+      <w:tblPr>
+        <w:tblStyle w:val="Grilledutableau"/>
+        <w:tblW w:type="auto" w:w="0"/>
+        <w:tblLook w:firstColumn="1" w:firstRow="1" w:lastColumn="0" w:lastRow="0" w:noHBand="0" w:noVBand="1" w:val="04A0"/>
+      </w:tblPr>
+      <w:tblGrid>
+        <w:gridCol w:w="2880"/>
+        <w:gridCol w:w="2880"/>
+        <w:gridCol w:w="2880"/>
+      </w:tblGrid>
+      <w:tr>
+        <w:tc>
+          <w:tcPr>
+            <w:tcW w:type="dxa" w:w="2880"/>
+          </w:tcPr>
+          <w:p>
+            <w:r>
+              <w:rPr>
+                <w:b/>
+              </w:rPr>
+              <w:t>Composant</w:t>
+            </w:r>
+          </w:p>
+        </w:tc>
+        <w:tc>
+          <w:tcPr>
+            <w:tcW w:type="dxa" w:w="2880"/>
+          </w:tcPr>
+          <w:p>
+            <w:r>
+              <w:rPr>
+                <w:b/>
+              </w:rPr>
+              <w:t>Minimum</w:t>
+            </w:r>
+          </w:p>
+        </w:tc>
+        <w:tc>
+          <w:tcPr>
+            <w:tcW w:type="dxa" w:w="2880"/>
+          </w:tcPr>
+          <w:p>
+            <w:r>
+              <w:rPr>
+                <w:b/>
+              </w:rPr>
+              <w:t>Recommande</w:t>
+            </w:r>
+          </w:p>
+        </w:tc>
+      </w:tr>
+      <w:tr>
+        <w:tc>
+          <w:tcPr>
+            <w:tcW w:type="dxa" w:w="2880"/>
+          </w:tcPr>
+          <w:p>
+            <w:r>
+              <w:t>GPU</w:t>
+            </w:r>
+          </w:p>
+        </w:tc>
+        <w:tc>
+          <w:tcPr>
+            <w:tcW w:type="dxa" w:w="2880"/>
+          </w:tcPr>
+          <w:p>
+            <w:r>
+              <w:t>RTX 3080 (10 GB)</w:t>
+            </w:r>
+          </w:p>
+        </w:tc>
+        <w:tc>
+          <w:tcPr>
+            <w:tcW w:type="dxa" w:w="2880"/>
+          </w:tcPr>
+          <w:p>
+            <w:r>
+              <w:t>RTX 4090 (24 GB)</w:t>
+            </w:r>
+          </w:p>
+        </w:tc>
+      </w:tr>
+      <w:tr>
+        <w:tc>
+          <w:tcPr>
+            <w:tcW w:type="dxa" w:w="2880"/>
+          </w:tcPr>
+          <w:p>
+            <w:r>
+              <w:t>VRAM</w:t>
+            </w:r>
+          </w:p>
+        </w:tc>
+        <w:tc>
+          <w:tcPr>
+            <w:tcW w:type="dxa" w:w="2880"/>
+          </w:tcPr>
+          <w:p>
+            <w:r>
+              <w:t>12 GB</w:t>
+            </w:r>
+          </w:p>
+        </w:tc>
+        <w:tc>
+          <w:tcPr>
+            <w:tcW w:type="dxa" w:w="2880"/>
+          </w:tcPr>
+          <w:p>
+            <w:r>
+              <w:t>16+ GB</w:t>
+            </w:r>
+          </w:p>
+        </w:tc>
+      </w:tr>
+      <w:tr>
+        <w:tc>
+          <w:tcPr>
+            <w:tcW w:type="dxa" w:w="2880"/>
+          </w:tcPr>
+          <w:p>
+            <w:r>
+              <w:t>Disque</w:t>
+            </w:r>
+          </w:p>
+        </w:tc>
+        <w:tc>
+          <w:tcPr>
+            <w:tcW w:type="dxa" w:w="2880"/>
+          </w:tcPr>
+          <w:p>
+            <w:r>
+              <w:t>20 GB (modeles)</w:t>
+            </w:r>
+          </w:p>
+        </w:tc>
+        <w:tc>
+          <w:tcPr>
+            <w:tcW w:type="dxa" w:w="2880"/>
+          </w:tcPr>
+          <w:p>
+            <w:r>
+              <w:t>SSD NVMe</w:t>
+            </w:r>
+          </w:p>
+        </w:tc>
+      </w:tr>
+    </w:tbl>
+    <w:p/>
+    <w:p>
+      <w:pPr>
+        <w:pStyle w:val="Titre2"/>
+      </w:pPr>
+      <w:r>
+        <w:t>15.2 Modeles locaux utilises</w:t>
+      </w:r>
+    </w:p>
+    <w:p>
+      <w:r>
+        <w:rPr>
+          <w:b w:val="0"/>
+        </w:rPr>
+        <w:t>Le mode offline utilise trois modeles IA locaux :</w:t>
+      </w:r>
+    </w:p>
+    <w:p/>
+    <w:tbl>
+      <w:tblPr>
+        <w:tblStyle w:val="Grilledutableau"/>
+        <w:tblW w:type="auto" w:w="0"/>
+        <w:tblLook w:firstColumn="1" w:firstRow="1" w:lastColumn="0" w:lastRow="0" w:noHBand="0" w:noVBand="1" w:val="04A0"/>
+      </w:tblPr>
+      <w:tblGrid>
+        <w:gridCol w:w="2880"/>
+        <w:gridCol w:w="2880"/>
+        <w:gridCol w:w="2880"/>
+      </w:tblGrid>
+      <w:tr>
+        <w:tc>
+          <w:tcPr>
+            <w:tcW w:type="dxa" w:w="2880"/>
+          </w:tcPr>
+          <w:p>
+            <w:r>
+              <w:rPr>
+                <w:b/>
+              </w:rPr>
+              <w:t>Modele</w:t>
+            </w:r>
+          </w:p>
+        </w:tc>
+        <w:tc>
+          <w:tcPr>
+            <w:tcW w:type="dxa" w:w="2880"/>
+          </w:tcPr>
+          <w:p>
+            <w:r>
+              <w:rPr>
+                <w:b/>
+              </w:rPr>
+              <w:t>Fonction</w:t>
+            </w:r>
+          </w:p>
+        </w:tc>
+        <w:tc>
+          <w:tcPr>
+            <w:tcW w:type="dxa" w:w="2880"/>
+          </w:tcPr>
+          <w:p>
+            <w:r>
+              <w:rPr>
+                <w:b/>
+              </w:rPr>
+              <w:t>VRAM utilisee</w:t>
+            </w:r>
+          </w:p>
+        </w:tc>
+      </w:tr>
+      <w:tr>
+        <w:tc>
+          <w:tcPr>
+            <w:tcW w:type="dxa" w:w="2880"/>
+          </w:tcPr>
+          <w:p>
+            <w:r>
+              <w:t>BGE-M3</w:t>
+            </w:r>
+          </w:p>
+        </w:tc>
+        <w:tc>
+          <w:tcPr>
+            <w:tcW w:type="dxa" w:w="2880"/>
+          </w:tcPr>
+          <w:p>
+            <w:r>
+              <w:t>Embeddings (1024 dimensions)</w:t>
+            </w:r>
+          </w:p>
+        </w:tc>
+        <w:tc>
+          <w:tcPr>
+            <w:tcW w:type="dxa" w:w="2880"/>
+          </w:tcPr>
+          <w:p>
+            <w:r>
+              <w:t>~2 GB</w:t>
+            </w:r>
+          </w:p>
+        </w:tc>
+      </w:tr>
+      <w:tr>
+        <w:tc>
+          <w:tcPr>
+            <w:tcW w:type="dxa" w:w="2880"/>
+          </w:tcPr>
+          <w:p>
+            <w:r>
+              <w:t>BGE-Reranker-v2-m3</w:t>
+            </w:r>
+          </w:p>
+        </w:tc>
+        <w:tc>
+          <w:tcPr>
+            <w:tcW w:type="dxa" w:w="2880"/>
+          </w:tcPr>
+          <w:p>
+            <w:r>
+              <w:t>Re-ranking des resultats</w:t>
+            </w:r>
+          </w:p>
+        </w:tc>
+        <w:tc>
+          <w:tcPr>
+            <w:tcW w:type="dxa" w:w="2880"/>
+          </w:tcPr>
+          <w:p>
+            <w:r>
+              <w:t>~2 GB</w:t>
+            </w:r>
+          </w:p>
+        </w:tc>
+      </w:tr>
+      <w:tr>
+        <w:tc>
+          <w:tcPr>
+            <w:tcW w:type="dxa" w:w="2880"/>
+          </w:tcPr>
+          <w:p>
+            <w:r>
+              <w:t>Mistral-7B-Instruct-v0.3</w:t>
+            </w:r>
+          </w:p>
+        </w:tc>
+        <w:tc>
+          <w:tcPr>
+            <w:tcW w:type="dxa" w:w="2880"/>
+          </w:tcPr>
+          <w:p>
+            <w:r>
+              <w:t>Generation de reponses</w:t>
+            </w:r>
+          </w:p>
+        </w:tc>
+        <w:tc>
+          <w:tcPr>
+            <w:tcW w:type="dxa" w:w="2880"/>
+          </w:tcPr>
+          <w:p>
+            <w:r>
+              <w:t>~8 GB</w:t>
+            </w:r>
+          </w:p>
+        </w:tc>
+      </w:tr>
+    </w:tbl>
+    <w:p/>
+    <w:p>
+      <w:pPr>
+        <w:pStyle w:val="Titre2"/>
+      </w:pPr>
+      <w:r>
+        <w:t>15.3 Activation du mode offline</w:t>
+      </w:r>
+    </w:p>
+    <w:p>
+      <w:r>
+        <w:rPr>
+          <w:b w:val="0"/>
+        </w:rPr>
+        <w:t>Pour activer le mode offline :</w:t>
+      </w:r>
+    </w:p>
+    <w:p>
+      <w:pPr>
+        <w:pStyle w:val="Listepuces"/>
+      </w:pPr>
+      <w:r>
+        <w:t>1. Dans la sidebar de l'application, section 'Mode de fonctionnement'</w:t>
+      </w:r>
+    </w:p>
+    <w:p>
+      <w:pPr>
+        <w:pStyle w:val="Listepuces"/>
+      </w:pPr>
+      <w:r>
+        <w:t>2. Cochez 'Mode OFFLINE (modeles locaux)'</w:t>
+      </w:r>
+    </w:p>
+    <w:p>
+      <w:pPr>
+        <w:pStyle w:val="Listepuces"/>
+      </w:pPr>
+      <w:r>
+        <w:t>3. Un spinner 'Chargement des modeles IA locaux...' apparait</w:t>
+      </w:r>
+    </w:p>
+    <w:p>
+      <w:pPr>
+        <w:pStyle w:val="Listepuces"/>
+      </w:pPr>
+      <w:r>
+        <w:t>4. Les modeles sont pre-charges en memoire GPU</w:t>
+      </w:r>
+    </w:p>
+    <w:p/>
+    <w:p>
+      <w:pPr>
+        <w:pStyle w:val="Titre2"/>
+      </w:pPr>
+      <w:r>
+        <w:t>15.4 Pre-chargement automatique</w:t>
+      </w:r>
+    </w:p>
+    <w:p>
+      <w:r>
+        <w:rPr>
+          <w:b w:val="0"/>
+        </w:rPr>
+        <w:t>Au demarrage en mode offline, les modeles sont pre-charges automatiquement</w:t>
+        <w:br/>
+        <w:t>pour eviter les temps de chargement pendant les requetes. Voici un exemple de sortie :</w:t>
+      </w:r>
+    </w:p>
+    <w:p/>
+    <w:p>
+      <w:r>
+        <w:rPr>
+          <w:rFonts w:ascii="Courier New" w:hAnsi="Courier New"/>
+          <w:sz w:val="18"/>
+        </w:rPr>
+        <w:t>============================================================</w:t>
+        <w:br/>
+        <w:t>[PRELOAD] Pre-chargement des modeles offline...</w:t>
+        <w:br/>
+        <w:t>============================================================</w:t>
+        <w:br/>
+        <w:t>[PRELOAD] 1/3 Chargement BGE-M3 (embeddings)...</w:t>
+        <w:br/>
+        <w:t>[PRELOAD] BGE-M3 charge en 3.2s</w:t>
+        <w:br/>
+        <w:t>[PRELOAD] 2/3 Chargement BGE-Reranker...</w:t>
+        <w:br/>
+        <w:t>[PRELOAD] BGE-Reranker charge en 2.1s</w:t>
+        <w:br/>
+        <w:t>[PRELOAD] 3/3 Chargement Mistral-7B (LLM)...</w:t>
+        <w:br/>
+        <w:t>[PRELOAD] Mistral-7B charge en 24.5s</w:t>
+        <w:br/>
+        <w:t>============================================================</w:t>
+        <w:br/>
+        <w:t>[PRELOAD] Tous les modeles charges (29.8s)</w:t>
+        <w:br/>
+        <w:t>[PRELOAD] VRAM utilisee: 12.5/24.0 GB</w:t>
+        <w:br/>
+        <w:t>============================================================</w:t>
+      </w:r>
+    </w:p>
+    <w:p/>
+    <w:p>
+      <w:r>
+        <w:rPr>
+          <w:b/>
+        </w:rPr>
+        <w:t>Avantages du pre-chargement :</w:t>
+      </w:r>
+    </w:p>
+    <w:p>
+      <w:pPr>
+        <w:pStyle w:val="Listepuces"/>
+      </w:pPr>
+      <w:r>
+        <w:t>Les requetes sont plus rapides (pas de temps de chargement)</w:t>
+      </w:r>
+    </w:p>
+    <w:p>
+      <w:pPr>
+        <w:pStyle w:val="Listepuces"/>
+      </w:pPr>
+      <w:r>
+        <w:t>Les modeles restent en memoire GPU</w:t>
+      </w:r>
+    </w:p>
+    <w:p>
+      <w:pPr>
+        <w:pStyle w:val="Listepuces"/>
+      </w:pPr>
+      <w:r>
+        <w:t>Le chargement se fait une seule fois au demarrage</w:t>
+      </w:r>
+    </w:p>
+    <w:p/>
+    <w:p>
+      <w:pPr>
+        <w:pStyle w:val="Titre2"/>
+      </w:pPr>
+      <w:r>
+        <w:t>15.5 Performance en mode offline (RTX 4090)</w:t>
+      </w:r>
+    </w:p>
+    <w:tbl>
+      <w:tblPr>
+        <w:tblStyle w:val="Grilledutableau"/>
+        <w:tblW w:type="auto" w:w="0"/>
+        <w:tblLook w:firstColumn="1" w:firstRow="1" w:lastColumn="0" w:lastRow="0" w:noHBand="0" w:noVBand="1" w:val="04A0"/>
+      </w:tblPr>
+      <w:tblGrid>
+        <w:gridCol w:w="4320"/>
+        <w:gridCol w:w="4320"/>
+      </w:tblGrid>
+      <w:tr>
+        <w:tc>
+          <w:tcPr>
+            <w:tcW w:type="dxa" w:w="4320"/>
+          </w:tcPr>
+          <w:p>
+            <w:r>
+              <w:rPr>
+                <w:b/>
+              </w:rPr>
+              <w:t>Operation</w:t>
+            </w:r>
+          </w:p>
+        </w:tc>
+        <w:tc>
+          <w:tcPr>
+            <w:tcW w:type="dxa" w:w="4320"/>
+          </w:tcPr>
+          <w:p>
+            <w:r>
+              <w:rPr>
+                <w:b/>
+              </w:rPr>
+              <w:t>Temps</w:t>
+            </w:r>
+          </w:p>
+        </w:tc>
+      </w:tr>
+      <w:tr>
+        <w:tc>
+          <w:tcPr>
+            <w:tcW w:type="dxa" w:w="4320"/>
+          </w:tcPr>
+          <w:p>
+            <w:r>
+              <w:t>Recherche Hybrid Search (5000 chunks)</w:t>
+            </w:r>
+          </w:p>
+        </w:tc>
+        <w:tc>
+          <w:tcPr>
+            <w:tcW w:type="dxa" w:w="4320"/>
+          </w:tcPr>
+          <w:p>
+            <w:r>
+              <w:t>~8s</w:t>
+            </w:r>
+          </w:p>
+        </w:tc>
+      </w:tr>
+      <w:tr>
+        <w:tc>
+          <w:tcPr>
+            <w:tcW w:type="dxa" w:w="4320"/>
+          </w:tcPr>
+          <w:p>
+            <w:r>
+              <w:t>BGE Reranker (30 documents)</w:t>
+            </w:r>
+          </w:p>
+        </w:tc>
+        <w:tc>
+          <w:tcPr>
+            <w:tcW w:type="dxa" w:w="4320"/>
+          </w:tcPr>
+          <w:p>
+            <w:r>
+              <w:t>~3s</w:t>
+            </w:r>
+          </w:p>
+        </w:tc>
+      </w:tr>
+      <w:tr>
+        <w:tc>
+          <w:tcPr>
+            <w:tcW w:type="dxa" w:w="4320"/>
+          </w:tcPr>
+          <w:p>
+            <w:r>
+              <w:t>Generation de reponse LLM</w:t>
+            </w:r>
+          </w:p>
+        </w:tc>
+        <w:tc>
+          <w:tcPr>
+            <w:tcW w:type="dxa" w:w="4320"/>
+          </w:tcPr>
+          <w:p>
+            <w:r>
+              <w:t>~7s</w:t>
+            </w:r>
+          </w:p>
+        </w:tc>
+      </w:tr>
+      <w:tr>
+        <w:tc>
+          <w:tcPr>
+            <w:tcW w:type="dxa" w:w="4320"/>
+          </w:tcPr>
+          <w:p>
+            <w:r>
+              <w:t>Total par requete</w:t>
+            </w:r>
+          </w:p>
+        </w:tc>
+        <w:tc>
+          <w:tcPr>
+            <w:tcW w:type="dxa" w:w="4320"/>
+          </w:tcPr>
+          <w:p>
+            <w:r>
+              <w:t>~20s</w:t>
+            </w:r>
+          </w:p>
+        </w:tc>
+      </w:tr>
+    </w:tbl>
+    <w:p/>
+    <w:p>
+      <w:pPr>
+        <w:pStyle w:val="Titre2"/>
+      </w:pPr>
+      <w:r>
+        <w:t>15.6 Emplacement des modeles</w:t>
+      </w:r>
+    </w:p>
+    <w:p>
+      <w:r>
+        <w:rPr>
+          <w:b w:val="0"/>
+        </w:rPr>
+        <w:t>Les modeles doivent etre telecharges dans les chemins suivants :</w:t>
+      </w:r>
+    </w:p>
+    <w:p/>
+    <w:tbl>
+      <w:tblPr>
+        <w:tblStyle w:val="Grilledutableau"/>
+        <w:tblW w:type="auto" w:w="0"/>
+        <w:tblLook w:firstColumn="1" w:firstRow="1" w:lastColumn="0" w:lastRow="0" w:noHBand="0" w:noVBand="1" w:val="04A0"/>
+      </w:tblPr>
+      <w:tblGrid>
+        <w:gridCol w:w="4320"/>
+        <w:gridCol w:w="4320"/>
+      </w:tblGrid>
+      <w:tr>
+        <w:tc>
+          <w:tcPr>
+            <w:tcW w:type="dxa" w:w="4320"/>
+          </w:tcPr>
+          <w:p>
+            <w:r>
+              <w:rPr>
+                <w:b/>
+              </w:rPr>
+              <w:t>Modele</w:t>
+            </w:r>
+          </w:p>
+        </w:tc>
+        <w:tc>
+          <w:tcPr>
+            <w:tcW w:type="dxa" w:w="4320"/>
+          </w:tcPr>
+          <w:p>
+            <w:r>
+              <w:rPr>
+                <w:b/>
+              </w:rPr>
+              <w:t>Chemin</w:t>
+            </w:r>
+          </w:p>
+        </w:tc>
+      </w:tr>
+      <w:tr>
+        <w:tc>
+          <w:tcPr>
+            <w:tcW w:type="dxa" w:w="4320"/>
+          </w:tcPr>
+          <w:p>
+            <w:r>
+              <w:t>BGE-M3</w:t>
+            </w:r>
+          </w:p>
+        </w:tc>
+        <w:tc>
+          <w:tcPr>
+            <w:tcW w:type="dxa" w:w="4320"/>
+          </w:tcPr>
+          <w:p>
+            <w:r>
+              <w:t>D:\LLM_Models\bge-m3</w:t>
+            </w:r>
+          </w:p>
+        </w:tc>
+      </w:tr>
+      <w:tr>
+        <w:tc>
+          <w:tcPr>
+            <w:tcW w:type="dxa" w:w="4320"/>
+          </w:tcPr>
+          <w:p>
+            <w:r>
+              <w:t>BGE-Reranker</w:t>
+            </w:r>
+          </w:p>
+        </w:tc>
+        <w:tc>
+          <w:tcPr>
+            <w:tcW w:type="dxa" w:w="4320"/>
+          </w:tcPr>
+          <w:p>
+            <w:r>
+              <w:t>D:\LLM_Models\bge-reranker-v2-m3</w:t>
+            </w:r>
+          </w:p>
+        </w:tc>
+      </w:tr>
+      <w:tr>
+        <w:tc>
+          <w:tcPr>
+            <w:tcW w:type="dxa" w:w="4320"/>
+          </w:tcPr>
+          <w:p>
+            <w:r>
+              <w:t>Mistral-7B</w:t>
+            </w:r>
+          </w:p>
+        </w:tc>
+        <w:tc>
+          <w:tcPr>
+            <w:tcW w:type="dxa" w:w="4320"/>
+          </w:tcPr>
+          <w:p>
+            <w:r>
+              <w:t>D:\LLM_Models\Mistral-7B-Instruct-v0.3</w:t>
+            </w:r>
+          </w:p>
+        </w:tc>
+      </w:tr>
+    </w:tbl>
+    <w:p/>
+    <w:p>
+      <w:r>
+        <w:rPr>
+          <w:b w:val="0"/>
+        </w:rPr>
+        <w:t>Note : Les chemins sont configurables dans config.json ou via la page de configuration.</w:t>
+      </w:r>
+    </w:p>
+    <w:p/>
+    <w:p>
+      <w:pPr>
+        <w:pStyle w:val="Titre2"/>
+      </w:pPr>
+      <w:r>
+        <w:t>15.7 Telechargement des modeles</w:t>
+      </w:r>
+    </w:p>
+    <w:p>
+      <w:r>
+        <w:rPr>
+          <w:b w:val="0"/>
+        </w:rPr>
+        <w:t>Les modeles peuvent etre telecharges depuis Hugging Face avec les commandes suivantes :</w:t>
+      </w:r>
+    </w:p>
+    <w:p/>
+    <w:p>
+      <w:r>
+        <w:rPr>
+          <w:rFonts w:ascii="Courier New" w:hAnsi="Courier New"/>
+          <w:sz w:val="18"/>
+        </w:rPr>
+        <w:t># BGE-M3 (embeddings)</w:t>
+        <w:br/>
+        <w:t>huggingface-cli download BAAI/bge-m3 --local-dir D:\LLM_Models\bge-m3</w:t>
+        <w:br/>
+        <w:br/>
+        <w:t># BGE-Reranker</w:t>
+        <w:br/>
+        <w:t>huggingface-cli download BAAI/bge-reranker-v2-m3 --local-dir D:\LLM_Models\bge-reranker-v2-m3</w:t>
+        <w:br/>
+        <w:br/>
+        <w:t># Mistral-7B-Instruct</w:t>
+        <w:br/>
+        <w:t>huggingface-cli download mistralai/Mistral-7B-Instruct-v0.3 --local-dir D:\LLM_Models\Mistral-7B-Instruct-v0.3</w:t>
+      </w:r>
+    </w:p>
+    <w:p/>
+    <w:p>
+      <w:pPr>
+        <w:pStyle w:val="Titre2"/>
+      </w:pPr>
+      <w:r>
+        <w:t>15.8 Limitations du mode offline</w:t>
+      </w:r>
+    </w:p>
+    <w:p>
+      <w:pPr>
+        <w:pStyle w:val="Listepuces"/>
+      </w:pPr>
+      <w:r>
+        <w:t>Ingestion de nouveaux documents non disponible (requiert les embeddings API)</w:t>
+      </w:r>
+    </w:p>
+    <w:p>
+      <w:pPr>
+        <w:pStyle w:val="Listepuces"/>
+      </w:pPr>
+      <w:r>
+        <w:t>Confluence non disponible (requiert connexion reseau)</w:t>
+      </w:r>
+    </w:p>
+    <w:p>
+      <w:pPr>
+        <w:pStyle w:val="Listepuces"/>
+      </w:pPr>
+      <w:r>
+        <w:t>Qualite des reponses legerement inferieure au mode online</w:t>
+      </w:r>
+    </w:p>
+    <w:p>
+      <w:pPr>
+        <w:pStyle w:val="Listepuces"/>
+      </w:pPr>
+      <w:r>
+        <w:t>Utilise la VRAM en permanence (~12 GB)</w:t>
       </w:r>
     </w:p>
     <w:sectPr>

</xml_diff>